<commit_message>
Wtf is going on
</commit_message>
<xml_diff>
--- a/docks/Введение.docx
+++ b/docks/Введение.docx
@@ -172,15 +172,7 @@
           <w:sz w:val="28"/>
           <w:szCs w:val="28"/>
         </w:rPr>
-        <w:t xml:space="preserve"> Т</w:t>
-      </w:r>
-      <w:r>
-        <w:rPr>
-          <w:rFonts w:ascii="Times New Roman" w:hAnsi="Times New Roman" w:cs="Times New Roman"/>
-          <w:sz w:val="28"/>
-          <w:szCs w:val="28"/>
-        </w:rPr>
-        <w:t>ехнологии</w:t>
+        <w:t xml:space="preserve"> Технологии</w:t>
       </w:r>
       <w:r>
         <w:rPr>
@@ -228,25 +220,7 @@
           <w:sz w:val="28"/>
           <w:szCs w:val="28"/>
         </w:rPr>
-        <w:t xml:space="preserve"> – теперь люди идут выбирать </w:t>
-      </w:r>
-      <w:proofErr w:type="spellStart"/>
-      <w:r>
-        <w:rPr>
-          <w:rFonts w:ascii="Times New Roman" w:hAnsi="Times New Roman" w:cs="Times New Roman"/>
-          <w:sz w:val="28"/>
-          <w:szCs w:val="28"/>
-        </w:rPr>
-        <w:t>скейты</w:t>
-      </w:r>
-      <w:proofErr w:type="spellEnd"/>
-      <w:r>
-        <w:rPr>
-          <w:rFonts w:ascii="Times New Roman" w:hAnsi="Times New Roman" w:cs="Times New Roman"/>
-          <w:sz w:val="28"/>
-          <w:szCs w:val="28"/>
-        </w:rPr>
-        <w:t xml:space="preserve"> в специализированные интернет-магазины, обращаясь за помощью к онлайн-помощникам.  </w:t>
+        <w:t xml:space="preserve"> – теперь люди идут выбирать скейты в специализированные интернет-магазины, обращаясь за помощью к онлайн-помощникам.  </w:t>
       </w:r>
     </w:p>
     <w:p>
@@ -863,7 +837,23 @@
           <w:sz w:val="28"/>
           <w:szCs w:val="28"/>
         </w:rPr>
-        <w:t xml:space="preserve">Предметом исследования в свою очередь является </w:t>
+        <w:t>Предметом исследования в свою очередь явля</w:t>
+      </w:r>
+      <w:r>
+        <w:rPr>
+          <w:rFonts w:ascii="Times New Roman" w:hAnsi="Times New Roman" w:cs="Times New Roman"/>
+          <w:sz w:val="28"/>
+          <w:szCs w:val="28"/>
+        </w:rPr>
+        <w:t>ю</w:t>
+      </w:r>
+      <w:r>
+        <w:rPr>
+          <w:rFonts w:ascii="Times New Roman" w:hAnsi="Times New Roman" w:cs="Times New Roman"/>
+          <w:sz w:val="28"/>
+          <w:szCs w:val="28"/>
+        </w:rPr>
+        <w:t xml:space="preserve">тся </w:t>
       </w:r>
       <w:r>
         <w:rPr>
@@ -1393,7 +1383,6 @@
               </w:rPr>
               <w:t>A</w:t>
             </w:r>
-            <w:proofErr w:type="spellStart"/>
             <w:r>
               <w:rPr>
                 <w:rFonts w:ascii="Times New Roman" w:hAnsi="Times New Roman" w:cs="Times New Roman"/>
@@ -1402,7 +1391,6 @@
               </w:rPr>
               <w:t>llaboardshop</w:t>
             </w:r>
-            <w:proofErr w:type="spellEnd"/>
           </w:p>
         </w:tc>
         <w:tc>
@@ -1538,18 +1526,8 @@
                 <w:sz w:val="28"/>
                 <w:szCs w:val="28"/>
               </w:rPr>
-              <w:t xml:space="preserve">по сноубордам и </w:t>
-            </w:r>
-            <w:proofErr w:type="spellStart"/>
-            <w:r>
-              <w:rPr>
-                <w:rFonts w:ascii="Times New Roman" w:hAnsi="Times New Roman" w:cs="Times New Roman"/>
-                <w:sz w:val="28"/>
-                <w:szCs w:val="28"/>
-              </w:rPr>
-              <w:t>лонгбордам</w:t>
-            </w:r>
-            <w:proofErr w:type="spellEnd"/>
+              <w:t>по сноубордам и лонгбордам</w:t>
+            </w:r>
           </w:p>
         </w:tc>
         <w:tc>
@@ -1681,25 +1659,7 @@
                 <w:szCs w:val="28"/>
               </w:rPr>
               <w:lastRenderedPageBreak/>
-              <w:t xml:space="preserve">скейтбордах и сноубордах, сами доски и комплектующие и аксессуары, а </w:t>
-            </w:r>
-            <w:proofErr w:type="gramStart"/>
-            <w:r>
-              <w:rPr>
-                <w:rFonts w:ascii="Times New Roman" w:hAnsi="Times New Roman" w:cs="Times New Roman"/>
-                <w:sz w:val="28"/>
-                <w:szCs w:val="28"/>
-              </w:rPr>
-              <w:t>так же</w:t>
-            </w:r>
-            <w:proofErr w:type="gramEnd"/>
-            <w:r>
-              <w:rPr>
-                <w:rFonts w:ascii="Times New Roman" w:hAnsi="Times New Roman" w:cs="Times New Roman"/>
-                <w:sz w:val="28"/>
-                <w:szCs w:val="28"/>
-              </w:rPr>
-              <w:t xml:space="preserve"> желающие записаться на обучение с инструктором по данным дисциплинам.</w:t>
+              <w:t>скейтбордах и сноубордах, сами доски и комплектующие и аксессуары, а так же желающие записаться на обучение с инструктором по данным дисциплинам.</w:t>
             </w:r>
           </w:p>
         </w:tc>
@@ -1727,25 +1687,7 @@
                 <w:szCs w:val="28"/>
               </w:rPr>
               <w:lastRenderedPageBreak/>
-              <w:t xml:space="preserve">Клиенты, которые подбирают скейтборды, </w:t>
-            </w:r>
-            <w:proofErr w:type="spellStart"/>
-            <w:r>
-              <w:rPr>
-                <w:rFonts w:ascii="Times New Roman" w:hAnsi="Times New Roman" w:cs="Times New Roman"/>
-                <w:sz w:val="28"/>
-                <w:szCs w:val="28"/>
-              </w:rPr>
-              <w:t>лонгборды</w:t>
-            </w:r>
-            <w:proofErr w:type="spellEnd"/>
-            <w:r>
-              <w:rPr>
-                <w:rFonts w:ascii="Times New Roman" w:hAnsi="Times New Roman" w:cs="Times New Roman"/>
-                <w:sz w:val="28"/>
-                <w:szCs w:val="28"/>
-              </w:rPr>
-              <w:t xml:space="preserve">, сноуборды, лыжи, </w:t>
+              <w:t xml:space="preserve">Клиенты, которые подбирают скейтборды, лонгборды, сноуборды, лыжи, </w:t>
             </w:r>
             <w:r>
               <w:rPr>
@@ -1799,43 +1741,7 @@
                 <w:sz w:val="28"/>
                 <w:szCs w:val="28"/>
               </w:rPr>
-              <w:t xml:space="preserve">т подобрать себе скейтборд или </w:t>
-            </w:r>
-            <w:proofErr w:type="spellStart"/>
-            <w:r>
-              <w:rPr>
-                <w:rFonts w:ascii="Times New Roman" w:hAnsi="Times New Roman" w:cs="Times New Roman"/>
-                <w:sz w:val="28"/>
-                <w:szCs w:val="28"/>
-              </w:rPr>
-              <w:t>лонгборд</w:t>
-            </w:r>
-            <w:proofErr w:type="spellEnd"/>
-            <w:r>
-              <w:rPr>
-                <w:rFonts w:ascii="Times New Roman" w:hAnsi="Times New Roman" w:cs="Times New Roman"/>
-                <w:sz w:val="28"/>
-                <w:szCs w:val="28"/>
-              </w:rPr>
-              <w:t xml:space="preserve">, а </w:t>
-            </w:r>
-            <w:proofErr w:type="gramStart"/>
-            <w:r>
-              <w:rPr>
-                <w:rFonts w:ascii="Times New Roman" w:hAnsi="Times New Roman" w:cs="Times New Roman"/>
-                <w:sz w:val="28"/>
-                <w:szCs w:val="28"/>
-              </w:rPr>
-              <w:t>так же</w:t>
-            </w:r>
-            <w:proofErr w:type="gramEnd"/>
-            <w:r>
-              <w:rPr>
-                <w:rFonts w:ascii="Times New Roman" w:hAnsi="Times New Roman" w:cs="Times New Roman"/>
-                <w:sz w:val="28"/>
-                <w:szCs w:val="28"/>
-              </w:rPr>
-              <w:t xml:space="preserve"> узнать подробную информацию о каждом.</w:t>
+              <w:t>т подобрать себе скейтборд или лонгборд, а так же узнать подробную информацию о каждом.</w:t>
             </w:r>
           </w:p>
         </w:tc>
@@ -2419,25 +2325,7 @@
                 <w:sz w:val="28"/>
                 <w:szCs w:val="28"/>
               </w:rPr>
-              <w:t>отреть один вариант – достаточно нажать на кнопку «подробнее</w:t>
-            </w:r>
-            <w:proofErr w:type="gramStart"/>
-            <w:r>
-              <w:rPr>
-                <w:rFonts w:ascii="Times New Roman" w:hAnsi="Times New Roman" w:cs="Times New Roman"/>
-                <w:sz w:val="28"/>
-                <w:szCs w:val="28"/>
-              </w:rPr>
-              <w:t>» ,</w:t>
-            </w:r>
-            <w:proofErr w:type="gramEnd"/>
-            <w:r>
-              <w:rPr>
-                <w:rFonts w:ascii="Times New Roman" w:hAnsi="Times New Roman" w:cs="Times New Roman"/>
-                <w:sz w:val="28"/>
-                <w:szCs w:val="28"/>
-              </w:rPr>
-              <w:t xml:space="preserve"> находящейся в нижней части блока</w:t>
+              <w:t>отреть один вариант – достаточно нажать на кнопку «подробнее» , находящейся в нижней части блока</w:t>
             </w:r>
           </w:p>
         </w:tc>
@@ -2509,15 +2397,7 @@
                 <w:sz w:val="28"/>
                 <w:szCs w:val="28"/>
               </w:rPr>
-              <w:t xml:space="preserve"> которым проводилась фильтрация </w:t>
-            </w:r>
-            <w:r>
-              <w:rPr>
-                <w:rFonts w:ascii="Times New Roman" w:hAnsi="Times New Roman" w:cs="Times New Roman"/>
-                <w:sz w:val="28"/>
-                <w:szCs w:val="28"/>
-              </w:rPr>
-              <w:t>(рис. 3)</w:t>
+              <w:t xml:space="preserve"> которым проводилась фильтрация (рис. 3)</w:t>
             </w:r>
           </w:p>
           <w:p>
@@ -2851,25 +2731,7 @@
                 <w:sz w:val="28"/>
                 <w:szCs w:val="28"/>
               </w:rPr>
-              <w:t xml:space="preserve"> Сам фильтр реализован до банального понятно- пользователю лишь надо кликнуть по подходящему варианту (или нескольким), а в конце подтвердить, нажав на кнопку «Подобрать </w:t>
-            </w:r>
-            <w:proofErr w:type="spellStart"/>
-            <w:r>
-              <w:rPr>
-                <w:rFonts w:ascii="Times New Roman" w:hAnsi="Times New Roman" w:cs="Times New Roman"/>
-                <w:sz w:val="28"/>
-                <w:szCs w:val="28"/>
-              </w:rPr>
-              <w:t>борд</w:t>
-            </w:r>
-            <w:proofErr w:type="spellEnd"/>
-            <w:r>
-              <w:rPr>
-                <w:rFonts w:ascii="Times New Roman" w:hAnsi="Times New Roman" w:cs="Times New Roman"/>
-                <w:sz w:val="28"/>
-                <w:szCs w:val="28"/>
-              </w:rPr>
-              <w:t>»</w:t>
+              <w:t xml:space="preserve"> Сам фильтр реализован до банального понятно- пользователю лишь надо кликнуть по подходящему варианту (или нескольким), а в конце подтвердить, нажав на кнопку «Подобрать борд»</w:t>
             </w:r>
           </w:p>
         </w:tc>
@@ -3046,7 +2908,6 @@
         <w:tab/>
         <w:t xml:space="preserve">Рисунок 1 – Фильтр товаров на </w:t>
       </w:r>
-      <w:proofErr w:type="spellStart"/>
       <w:r>
         <w:rPr>
           <w:rFonts w:ascii="Times New Roman" w:hAnsi="Times New Roman" w:cs="Times New Roman"/>
@@ -3056,7 +2917,6 @@
         </w:rPr>
         <w:t>Allaboardshop</w:t>
       </w:r>
-      <w:proofErr w:type="spellEnd"/>
       <w:r>
         <w:rPr>
           <w:rFonts w:ascii="Times New Roman" w:hAnsi="Times New Roman" w:cs="Times New Roman"/>
@@ -3140,17 +3000,8 @@
           <w:sz w:val="28"/>
           <w:szCs w:val="28"/>
         </w:rPr>
-        <w:t xml:space="preserve"> </w:t>
-      </w:r>
-      <w:r>
-        <w:rPr>
-          <w:rFonts w:ascii="Times New Roman" w:hAnsi="Times New Roman" w:cs="Times New Roman"/>
-          <w:sz w:val="28"/>
-          <w:szCs w:val="28"/>
-        </w:rPr>
-        <w:t xml:space="preserve">на </w:t>
-      </w:r>
-      <w:proofErr w:type="spellStart"/>
+        <w:t xml:space="preserve"> на </w:t>
+      </w:r>
       <w:r>
         <w:rPr>
           <w:rFonts w:ascii="Times New Roman" w:hAnsi="Times New Roman" w:cs="Times New Roman"/>
@@ -3160,7 +3011,6 @@
         </w:rPr>
         <w:t>Allaboardshop</w:t>
       </w:r>
-      <w:proofErr w:type="spellEnd"/>
       <w:r>
         <w:rPr>
           <w:rFonts w:ascii="Times New Roman" w:hAnsi="Times New Roman" w:cs="Times New Roman"/>
@@ -3272,7 +3122,6 @@
         </w:rPr>
         <w:t xml:space="preserve">на </w:t>
       </w:r>
-      <w:proofErr w:type="spellStart"/>
       <w:r>
         <w:rPr>
           <w:rFonts w:ascii="Times New Roman" w:hAnsi="Times New Roman" w:cs="Times New Roman"/>
@@ -3282,7 +3131,6 @@
         </w:rPr>
         <w:t>Allaboardshop</w:t>
       </w:r>
-      <w:proofErr w:type="spellEnd"/>
       <w:r>
         <w:rPr>
           <w:rFonts w:ascii="Times New Roman" w:hAnsi="Times New Roman" w:cs="Times New Roman"/>
@@ -3749,7 +3597,6 @@
         </w:rPr>
         <w:t xml:space="preserve"> этапе проектирования выбор пал на </w:t>
       </w:r>
-      <w:proofErr w:type="spellStart"/>
       <w:r>
         <w:rPr>
           <w:rFonts w:ascii="Times New Roman" w:hAnsi="Times New Roman" w:cs="Times New Roman"/>
@@ -3758,7 +3605,6 @@
         </w:rPr>
         <w:t>Sybase</w:t>
       </w:r>
-      <w:proofErr w:type="spellEnd"/>
       <w:r>
         <w:rPr>
           <w:rFonts w:ascii="Times New Roman" w:hAnsi="Times New Roman" w:cs="Times New Roman"/>
@@ -3767,7 +3613,6 @@
         </w:rPr>
         <w:t xml:space="preserve"> </w:t>
       </w:r>
-      <w:proofErr w:type="spellStart"/>
       <w:r>
         <w:rPr>
           <w:rFonts w:ascii="Times New Roman" w:hAnsi="Times New Roman" w:cs="Times New Roman"/>
@@ -3777,7 +3622,6 @@
         </w:rPr>
         <w:t>PowerDesigner</w:t>
       </w:r>
-      <w:proofErr w:type="spellEnd"/>
       <w:r>
         <w:rPr>
           <w:rFonts w:ascii="Times New Roman" w:hAnsi="Times New Roman" w:cs="Times New Roman"/>
@@ -3944,33 +3788,15 @@
           <w:sz w:val="28"/>
           <w:szCs w:val="28"/>
         </w:rPr>
-        <w:t xml:space="preserve">Наличие единого </w:t>
-      </w:r>
-      <w:proofErr w:type="spellStart"/>
-      <w:r>
-        <w:rPr>
-          <w:rFonts w:ascii="Times New Roman" w:hAnsi="Times New Roman" w:cs="Times New Roman"/>
-          <w:sz w:val="28"/>
-          <w:szCs w:val="28"/>
-        </w:rPr>
-        <w:t>репози</w:t>
-      </w:r>
-      <w:r>
-        <w:rPr>
-          <w:rFonts w:ascii="Times New Roman" w:hAnsi="Times New Roman" w:cs="Times New Roman"/>
-          <w:sz w:val="28"/>
-          <w:szCs w:val="28"/>
-        </w:rPr>
-        <w:t>тория</w:t>
-      </w:r>
-      <w:proofErr w:type="spellEnd"/>
-      <w:r>
-        <w:rPr>
-          <w:rFonts w:ascii="Times New Roman" w:hAnsi="Times New Roman" w:cs="Times New Roman"/>
-          <w:sz w:val="28"/>
-          <w:szCs w:val="28"/>
-        </w:rPr>
-        <w:t>, с возможностью работы сразу нескольких специалистов над одной моделью;</w:t>
+        <w:t>Наличие единого репози</w:t>
+      </w:r>
+      <w:r>
+        <w:rPr>
+          <w:rFonts w:ascii="Times New Roman" w:hAnsi="Times New Roman" w:cs="Times New Roman"/>
+          <w:sz w:val="28"/>
+          <w:szCs w:val="28"/>
+        </w:rPr>
+        <w:t>тория, с возможностью работы сразу нескольких специалистов над одной моделью;</w:t>
       </w:r>
     </w:p>
     <w:p>
@@ -4043,16 +3869,7 @@
           <w:sz w:val="28"/>
           <w:szCs w:val="28"/>
         </w:rPr>
-        <w:t xml:space="preserve">Для целей дипломного проекта я </w:t>
-      </w:r>
-      <w:proofErr w:type="gramStart"/>
-      <w:r>
-        <w:rPr>
-          <w:rFonts w:ascii="Times New Roman" w:hAnsi="Times New Roman" w:cs="Times New Roman"/>
-          <w:sz w:val="28"/>
-          <w:szCs w:val="28"/>
-        </w:rPr>
-        <w:t xml:space="preserve">использовал  </w:t>
+        <w:t xml:space="preserve">Для целей дипломного проекта я использовал  </w:t>
       </w:r>
       <w:r>
         <w:rPr>
@@ -4063,7 +3880,6 @@
         </w:rPr>
         <w:t>Trial</w:t>
       </w:r>
-      <w:proofErr w:type="gramEnd"/>
       <w:r>
         <w:rPr>
           <w:rFonts w:ascii="Times New Roman" w:hAnsi="Times New Roman" w:cs="Times New Roman"/>
@@ -4095,23 +3911,13 @@
           <w:szCs w:val="28"/>
         </w:rPr>
       </w:pPr>
-      <w:proofErr w:type="spellStart"/>
-      <w:r>
-        <w:rPr>
-          <w:rFonts w:ascii="Times New Roman" w:hAnsi="Times New Roman" w:cs="Times New Roman"/>
-          <w:sz w:val="28"/>
-          <w:szCs w:val="28"/>
-        </w:rPr>
-        <w:t>PhysicalArchitect</w:t>
-      </w:r>
-      <w:proofErr w:type="spellEnd"/>
-      <w:r>
-        <w:rPr>
-          <w:rFonts w:ascii="Times New Roman" w:hAnsi="Times New Roman" w:cs="Times New Roman"/>
-          <w:sz w:val="28"/>
-          <w:szCs w:val="28"/>
-        </w:rPr>
-        <w:t xml:space="preserve"> (PDM)</w:t>
+      <w:r>
+        <w:rPr>
+          <w:rFonts w:ascii="Times New Roman" w:hAnsi="Times New Roman" w:cs="Times New Roman"/>
+          <w:sz w:val="28"/>
+          <w:szCs w:val="28"/>
+        </w:rPr>
+        <w:t>PhysicalArchitect (PDM)</w:t>
       </w:r>
       <w:r>
         <w:rPr>
@@ -4135,25 +3941,7 @@
           <w:sz w:val="28"/>
           <w:szCs w:val="28"/>
         </w:rPr>
-        <w:t xml:space="preserve">, а </w:t>
-      </w:r>
-      <w:proofErr w:type="gramStart"/>
-      <w:r>
-        <w:rPr>
-          <w:rFonts w:ascii="Times New Roman" w:hAnsi="Times New Roman" w:cs="Times New Roman"/>
-          <w:sz w:val="28"/>
-          <w:szCs w:val="28"/>
-        </w:rPr>
-        <w:t>так же</w:t>
-      </w:r>
-      <w:proofErr w:type="gramEnd"/>
-      <w:r>
-        <w:rPr>
-          <w:rFonts w:ascii="Times New Roman" w:hAnsi="Times New Roman" w:cs="Times New Roman"/>
-          <w:sz w:val="28"/>
-          <w:szCs w:val="28"/>
-        </w:rPr>
-        <w:t xml:space="preserve"> </w:t>
+        <w:t xml:space="preserve">, а так же </w:t>
       </w:r>
       <w:r>
         <w:rPr>
@@ -4163,7 +3951,6 @@
         </w:rPr>
         <w:t xml:space="preserve">генерирования </w:t>
       </w:r>
-      <w:proofErr w:type="spellStart"/>
       <w:r>
         <w:rPr>
           <w:rFonts w:ascii="Times New Roman" w:hAnsi="Times New Roman" w:cs="Times New Roman"/>
@@ -4173,7 +3960,6 @@
         </w:rPr>
         <w:t>Sql</w:t>
       </w:r>
-      <w:proofErr w:type="spellEnd"/>
       <w:r>
         <w:rPr>
           <w:rFonts w:ascii="Times New Roman" w:hAnsi="Times New Roman" w:cs="Times New Roman"/>
@@ -4197,7 +3983,6 @@
           <w:szCs w:val="28"/>
         </w:rPr>
       </w:pPr>
-      <w:proofErr w:type="spellStart"/>
       <w:r>
         <w:rPr>
           <w:rFonts w:ascii="Times New Roman" w:hAnsi="Times New Roman" w:cs="Times New Roman"/>
@@ -4207,7 +3992,6 @@
         </w:rPr>
         <w:t>ObjectArchitect</w:t>
       </w:r>
-      <w:proofErr w:type="spellEnd"/>
       <w:r>
         <w:rPr>
           <w:rFonts w:ascii="Times New Roman" w:hAnsi="Times New Roman" w:cs="Times New Roman"/>
@@ -4435,7 +4219,6 @@
         </w:rPr>
         <w:t xml:space="preserve"> </w:t>
       </w:r>
-      <w:proofErr w:type="spellStart"/>
       <w:r>
         <w:rPr>
           <w:rFonts w:ascii="Times New Roman" w:hAnsi="Times New Roman" w:cs="Times New Roman"/>
@@ -4445,7 +4228,6 @@
         </w:rPr>
         <w:t>Sql</w:t>
       </w:r>
-      <w:proofErr w:type="spellEnd"/>
       <w:r>
         <w:rPr>
           <w:rFonts w:ascii="Times New Roman" w:hAnsi="Times New Roman" w:cs="Times New Roman"/>
@@ -4454,7 +4236,6 @@
         </w:rPr>
         <w:t xml:space="preserve"> S</w:t>
       </w:r>
-      <w:proofErr w:type="spellStart"/>
       <w:r>
         <w:rPr>
           <w:rFonts w:ascii="Times New Roman" w:hAnsi="Times New Roman" w:cs="Times New Roman"/>
@@ -4464,7 +4245,6 @@
         </w:rPr>
         <w:t>erver</w:t>
       </w:r>
-      <w:proofErr w:type="spellEnd"/>
       <w:r>
         <w:rPr>
           <w:rFonts w:ascii="Times New Roman" w:hAnsi="Times New Roman" w:cs="Times New Roman"/>
@@ -4559,7 +4339,6 @@
         </w:rPr>
         <w:t xml:space="preserve"> </w:t>
       </w:r>
-      <w:proofErr w:type="spellStart"/>
       <w:r>
         <w:rPr>
           <w:rFonts w:ascii="Times New Roman" w:hAnsi="Times New Roman" w:cs="Times New Roman"/>
@@ -4569,7 +4348,6 @@
         </w:rPr>
         <w:t>PowerDesigner</w:t>
       </w:r>
-      <w:proofErr w:type="spellEnd"/>
       <w:r>
         <w:rPr>
           <w:rFonts w:ascii="Times New Roman" w:hAnsi="Times New Roman" w:cs="Times New Roman"/>
@@ -4611,7 +4389,6 @@
         </w:rPr>
         <w:t xml:space="preserve"> </w:t>
       </w:r>
-      <w:proofErr w:type="spellStart"/>
       <w:r>
         <w:rPr>
           <w:rFonts w:ascii="Times New Roman" w:hAnsi="Times New Roman" w:cs="Times New Roman"/>
@@ -4621,7 +4398,6 @@
         </w:rPr>
         <w:t>Sql</w:t>
       </w:r>
-      <w:proofErr w:type="spellEnd"/>
       <w:r>
         <w:rPr>
           <w:rFonts w:ascii="Times New Roman" w:hAnsi="Times New Roman" w:cs="Times New Roman"/>
@@ -4772,42 +4548,688 @@
           <w:sz w:val="28"/>
           <w:szCs w:val="28"/>
         </w:rPr>
-        <w:t xml:space="preserve">Реализация </w:t>
-      </w:r>
-      <w:r>
-        <w:rPr>
-          <w:rFonts w:ascii="Times New Roman" w:hAnsi="Times New Roman" w:cs="Times New Roman"/>
-          <w:sz w:val="28"/>
-          <w:szCs w:val="28"/>
-        </w:rPr>
-        <w:t>программы</w:t>
+        <w:t>Заполнение базы данных</w:t>
+      </w:r>
+      <w:r>
+        <w:rPr>
+          <w:rFonts w:ascii="Times New Roman" w:hAnsi="Times New Roman" w:cs="Times New Roman"/>
+          <w:sz w:val="28"/>
+          <w:szCs w:val="28"/>
+        </w:rPr>
+        <w:t>.</w:t>
+      </w:r>
+    </w:p>
+    <w:p>
+      <w:pPr>
+        <w:ind w:left="708" w:firstLine="708"/>
+        <w:jc w:val="both"/>
+        <w:rPr>
+          <w:rFonts w:ascii="Times New Roman" w:hAnsi="Times New Roman" w:cs="Times New Roman"/>
+          <w:sz w:val="28"/>
+          <w:szCs w:val="28"/>
+        </w:rPr>
+      </w:pPr>
+      <w:r>
+        <w:rPr>
+          <w:rFonts w:ascii="Times New Roman" w:hAnsi="Times New Roman" w:cs="Times New Roman"/>
+          <w:sz w:val="28"/>
+          <w:szCs w:val="28"/>
+        </w:rPr>
+        <w:t>В ходе разработки системы необход</w:t>
+      </w:r>
+      <w:r>
+        <w:rPr>
+          <w:rFonts w:ascii="Times New Roman" w:hAnsi="Times New Roman" w:cs="Times New Roman"/>
+          <w:sz w:val="28"/>
+          <w:szCs w:val="28"/>
+        </w:rPr>
+        <w:t xml:space="preserve">имо было продумать дерево вопросов-ответов и его визуализировать. Самым удобным инструментальным средством, </w:t>
+      </w:r>
+      <w:r>
+        <w:rPr>
+          <w:rFonts w:ascii="Times New Roman" w:hAnsi="Times New Roman" w:cs="Times New Roman"/>
+          <w:sz w:val="28"/>
+          <w:szCs w:val="28"/>
+        </w:rPr>
+        <w:t>используя которое создавались</w:t>
+      </w:r>
+      <w:r>
+        <w:rPr>
+          <w:rFonts w:ascii="Times New Roman" w:hAnsi="Times New Roman" w:cs="Times New Roman"/>
+          <w:sz w:val="28"/>
+          <w:szCs w:val="28"/>
+        </w:rPr>
+        <w:t xml:space="preserve"> диаграммы является «</w:t>
+      </w:r>
+      <w:r>
+        <w:rPr>
+          <w:rFonts w:ascii="Times New Roman" w:hAnsi="Times New Roman" w:cs="Times New Roman"/>
+          <w:sz w:val="28"/>
+          <w:szCs w:val="28"/>
+          <w:lang w:val="en-US"/>
+        </w:rPr>
+        <w:t>Mind</w:t>
+      </w:r>
+      <w:r>
+        <w:rPr>
+          <w:rFonts w:ascii="Times New Roman" w:hAnsi="Times New Roman" w:cs="Times New Roman"/>
+          <w:sz w:val="28"/>
+          <w:szCs w:val="28"/>
+        </w:rPr>
+        <w:t xml:space="preserve"> </w:t>
+      </w:r>
+      <w:r>
+        <w:rPr>
+          <w:rFonts w:ascii="Times New Roman" w:hAnsi="Times New Roman" w:cs="Times New Roman"/>
+          <w:sz w:val="28"/>
+          <w:szCs w:val="28"/>
+          <w:lang w:val="en-US"/>
+        </w:rPr>
+        <w:t>Manager</w:t>
+      </w:r>
+      <w:r>
+        <w:rPr>
+          <w:rFonts w:ascii="Times New Roman" w:hAnsi="Times New Roman" w:cs="Times New Roman"/>
+          <w:sz w:val="28"/>
+          <w:szCs w:val="28"/>
+        </w:rPr>
+        <w:t xml:space="preserve">». </w:t>
+      </w:r>
+    </w:p>
+    <w:p>
+      <w:pPr>
+        <w:ind w:left="708" w:firstLine="708"/>
+        <w:jc w:val="both"/>
+        <w:rPr>
+          <w:rFonts w:ascii="Times New Roman" w:hAnsi="Times New Roman" w:cs="Times New Roman"/>
+          <w:sz w:val="28"/>
+          <w:szCs w:val="28"/>
+        </w:rPr>
+      </w:pPr>
+      <w:r>
+        <w:rPr>
+          <w:rFonts w:ascii="Times New Roman" w:hAnsi="Times New Roman" w:cs="Times New Roman"/>
+          <w:sz w:val="28"/>
+          <w:szCs w:val="28"/>
+        </w:rPr>
+        <w:t xml:space="preserve">Благодаря обширному функционалу данного продукта, не составляет большого труда составить необходимую схему, провести связи и сделать пометки. </w:t>
+      </w:r>
+      <w:r>
+        <w:rPr>
+          <w:rFonts w:ascii="Times New Roman" w:hAnsi="Times New Roman" w:cs="Times New Roman"/>
+          <w:sz w:val="28"/>
+          <w:szCs w:val="28"/>
+        </w:rPr>
+        <w:t>Имеется</w:t>
+      </w:r>
+      <w:r>
+        <w:rPr>
+          <w:rFonts w:ascii="Times New Roman" w:hAnsi="Times New Roman" w:cs="Times New Roman"/>
+          <w:sz w:val="28"/>
+          <w:szCs w:val="28"/>
+        </w:rPr>
+        <w:t xml:space="preserve"> интеграция в более чем 700 других приложений, сохранение диаграмм во </w:t>
+      </w:r>
+      <w:r>
+        <w:rPr>
+          <w:rFonts w:ascii="Times New Roman" w:hAnsi="Times New Roman" w:cs="Times New Roman"/>
+          <w:sz w:val="28"/>
+          <w:szCs w:val="28"/>
+        </w:rPr>
+        <w:t xml:space="preserve">многих </w:t>
+      </w:r>
+      <w:r>
+        <w:rPr>
+          <w:rFonts w:ascii="Times New Roman" w:hAnsi="Times New Roman" w:cs="Times New Roman"/>
+          <w:sz w:val="28"/>
+          <w:szCs w:val="28"/>
+        </w:rPr>
+        <w:t>форматах</w:t>
+      </w:r>
+      <w:r>
+        <w:rPr>
+          <w:rFonts w:ascii="Times New Roman" w:hAnsi="Times New Roman" w:cs="Times New Roman"/>
+          <w:sz w:val="28"/>
+          <w:szCs w:val="28"/>
+        </w:rPr>
+        <w:t xml:space="preserve">, а </w:t>
+      </w:r>
+      <w:r>
+        <w:rPr>
+          <w:rFonts w:ascii="Times New Roman" w:hAnsi="Times New Roman" w:cs="Times New Roman"/>
+          <w:sz w:val="28"/>
+          <w:szCs w:val="28"/>
+        </w:rPr>
+        <w:t>так же доступно множество инструментов для бизнес-планирования, анализа рисков и соблюдения дедлайна.</w:t>
+      </w:r>
+    </w:p>
+    <w:p>
+      <w:pPr>
+        <w:ind w:left="708" w:firstLine="708"/>
+        <w:jc w:val="both"/>
+        <w:rPr>
+          <w:rFonts w:ascii="Times New Roman" w:hAnsi="Times New Roman" w:cs="Times New Roman"/>
+          <w:sz w:val="28"/>
+          <w:szCs w:val="28"/>
+        </w:rPr>
+      </w:pPr>
+      <w:r>
+        <w:rPr>
+          <w:rFonts w:ascii="Times New Roman" w:hAnsi="Times New Roman" w:cs="Times New Roman"/>
+          <w:sz w:val="28"/>
+          <w:szCs w:val="28"/>
+        </w:rPr>
+        <w:t>В составленной диаграмме интуитивно понятная структура вопросов</w:t>
+      </w:r>
+      <w:r>
+        <w:rPr>
+          <w:rFonts w:ascii="Times New Roman" w:hAnsi="Times New Roman" w:cs="Times New Roman"/>
+          <w:sz w:val="28"/>
+          <w:szCs w:val="28"/>
+        </w:rPr>
+        <w:t>-ответов, благодаря чему не возникает труда заполнить саму базу данных.</w:t>
+      </w:r>
+    </w:p>
+    <w:p>
+      <w:pPr>
+        <w:pStyle w:val="a6"/>
+        <w:numPr>
+          <w:ilvl w:val="0"/>
+          <w:numId w:val="15"/>
+        </w:numPr>
+        <w:spacing w:line="360" w:lineRule="auto"/>
+        <w:jc w:val="both"/>
+        <w:rPr>
+          <w:rFonts w:ascii="Times New Roman" w:hAnsi="Times New Roman" w:cs="Times New Roman"/>
+          <w:sz w:val="28"/>
+          <w:szCs w:val="28"/>
+        </w:rPr>
+      </w:pPr>
+      <w:r>
+        <w:rPr>
+          <w:rFonts w:ascii="Times New Roman" w:hAnsi="Times New Roman" w:cs="Times New Roman"/>
+          <w:sz w:val="28"/>
+          <w:szCs w:val="28"/>
+        </w:rPr>
+        <w:t>Разработка приложения.</w:t>
+      </w:r>
+    </w:p>
+    <w:p>
+      <w:pPr>
+        <w:pStyle w:val="a6"/>
+        <w:spacing w:line="360" w:lineRule="auto"/>
+        <w:ind w:firstLine="696"/>
+        <w:jc w:val="both"/>
+        <w:rPr>
+          <w:rFonts w:ascii="Times New Roman" w:hAnsi="Times New Roman" w:cs="Times New Roman"/>
+          <w:sz w:val="28"/>
+          <w:szCs w:val="28"/>
+        </w:rPr>
+      </w:pPr>
+      <w:r>
+        <w:rPr>
+          <w:rFonts w:ascii="Times New Roman" w:hAnsi="Times New Roman" w:cs="Times New Roman"/>
+          <w:sz w:val="28"/>
+          <w:szCs w:val="28"/>
+        </w:rPr>
+        <w:t xml:space="preserve">При разработке приложения выбор пал на </w:t>
+      </w:r>
+      <w:r>
+        <w:rPr>
+          <w:rFonts w:ascii="Times New Roman" w:hAnsi="Times New Roman" w:cs="Times New Roman"/>
+          <w:sz w:val="28"/>
+          <w:szCs w:val="28"/>
+        </w:rPr>
+        <w:t xml:space="preserve">среду разработки </w:t>
+      </w:r>
+      <w:r>
+        <w:rPr>
+          <w:rFonts w:ascii="Times New Roman" w:hAnsi="Times New Roman" w:cs="Times New Roman"/>
+          <w:sz w:val="28"/>
+          <w:szCs w:val="28"/>
+          <w:lang w:val="en-US"/>
+        </w:rPr>
+        <w:t>Lazarus</w:t>
+      </w:r>
+      <w:r>
+        <w:rPr>
+          <w:rFonts w:ascii="Times New Roman" w:hAnsi="Times New Roman" w:cs="Times New Roman"/>
+          <w:sz w:val="28"/>
+          <w:szCs w:val="28"/>
+        </w:rPr>
+        <w:t xml:space="preserve"> </w:t>
+      </w:r>
+      <w:r>
+        <w:rPr>
+          <w:rFonts w:ascii="Times New Roman" w:hAnsi="Times New Roman" w:cs="Times New Roman"/>
+          <w:sz w:val="28"/>
+          <w:szCs w:val="28"/>
+        </w:rPr>
+        <w:t>- Delphi совместимый кроссплатформенной IDE.</w:t>
+      </w:r>
+      <w:r>
+        <w:rPr>
+          <w:rFonts w:ascii="Times New Roman" w:hAnsi="Times New Roman" w:cs="Times New Roman"/>
+          <w:sz w:val="28"/>
+          <w:szCs w:val="28"/>
+        </w:rPr>
+        <w:t xml:space="preserve"> Языком программирования является </w:t>
+      </w:r>
+      <w:r>
+        <w:rPr>
+          <w:rFonts w:ascii="Times New Roman" w:hAnsi="Times New Roman" w:cs="Times New Roman"/>
+          <w:sz w:val="28"/>
+          <w:szCs w:val="28"/>
+          <w:lang w:val="en-US"/>
+        </w:rPr>
+        <w:t>Free</w:t>
+      </w:r>
+      <w:r>
+        <w:rPr>
+          <w:rFonts w:ascii="Times New Roman" w:hAnsi="Times New Roman" w:cs="Times New Roman"/>
+          <w:sz w:val="28"/>
+          <w:szCs w:val="28"/>
+        </w:rPr>
+        <w:t xml:space="preserve"> </w:t>
+      </w:r>
+      <w:r>
+        <w:rPr>
+          <w:rFonts w:ascii="Times New Roman" w:hAnsi="Times New Roman" w:cs="Times New Roman"/>
+          <w:sz w:val="28"/>
+          <w:szCs w:val="28"/>
+          <w:lang w:val="en-US"/>
+        </w:rPr>
+        <w:t>Pascal</w:t>
+      </w:r>
+      <w:r>
+        <w:rPr>
+          <w:rFonts w:ascii="Times New Roman" w:hAnsi="Times New Roman" w:cs="Times New Roman"/>
+          <w:sz w:val="28"/>
+          <w:szCs w:val="28"/>
+        </w:rPr>
+        <w:t xml:space="preserve">, </w:t>
+      </w:r>
+      <w:r>
+        <w:rPr>
+          <w:rFonts w:ascii="Times New Roman" w:hAnsi="Times New Roman" w:cs="Times New Roman"/>
+          <w:sz w:val="28"/>
+          <w:szCs w:val="28"/>
+        </w:rPr>
+        <w:t>который</w:t>
+      </w:r>
+      <w:r>
+        <w:rPr>
+          <w:rFonts w:ascii="Times New Roman" w:hAnsi="Times New Roman" w:cs="Times New Roman"/>
+          <w:sz w:val="28"/>
+          <w:szCs w:val="28"/>
+        </w:rPr>
+        <w:t xml:space="preserve"> </w:t>
+      </w:r>
+      <w:r>
+        <w:rPr>
+          <w:rFonts w:ascii="Times New Roman" w:hAnsi="Times New Roman" w:cs="Times New Roman"/>
+          <w:sz w:val="28"/>
+          <w:szCs w:val="28"/>
+        </w:rPr>
+        <w:t xml:space="preserve">используется специально для работы с синтаксисом </w:t>
+      </w:r>
+      <w:r>
+        <w:rPr>
+          <w:rFonts w:ascii="Times New Roman" w:hAnsi="Times New Roman" w:cs="Times New Roman"/>
+          <w:sz w:val="28"/>
+          <w:szCs w:val="28"/>
+          <w:lang w:val="en-US"/>
+        </w:rPr>
+        <w:t>Delphi</w:t>
+      </w:r>
+      <w:r>
+        <w:rPr>
+          <w:rFonts w:ascii="Times New Roman" w:hAnsi="Times New Roman" w:cs="Times New Roman"/>
+          <w:sz w:val="28"/>
+          <w:szCs w:val="28"/>
+        </w:rPr>
+        <w:t>, построенном на ООП.</w:t>
+      </w:r>
+      <w:r>
+        <w:rPr>
+          <w:rFonts w:ascii="Times New Roman" w:hAnsi="Times New Roman" w:cs="Times New Roman"/>
+          <w:sz w:val="28"/>
+          <w:szCs w:val="28"/>
+        </w:rPr>
+        <w:t xml:space="preserve"> </w:t>
+      </w:r>
+      <w:r>
+        <w:rPr>
+          <w:rFonts w:ascii="Times New Roman" w:hAnsi="Times New Roman" w:cs="Times New Roman"/>
+          <w:sz w:val="28"/>
+          <w:szCs w:val="28"/>
+          <w:lang w:val="en-US"/>
+        </w:rPr>
+        <w:t>Lazarus</w:t>
+      </w:r>
+      <w:r>
+        <w:rPr>
+          <w:rFonts w:ascii="Times New Roman" w:hAnsi="Times New Roman" w:cs="Times New Roman"/>
+          <w:sz w:val="28"/>
+          <w:szCs w:val="28"/>
+        </w:rPr>
+        <w:t xml:space="preserve"> </w:t>
+      </w:r>
+      <w:r>
+        <w:rPr>
+          <w:rFonts w:ascii="Times New Roman" w:hAnsi="Times New Roman" w:cs="Times New Roman"/>
+          <w:sz w:val="28"/>
+          <w:szCs w:val="28"/>
+        </w:rPr>
+        <w:t xml:space="preserve">является открытым программным продуктом (open source) и любой пользователь может создать свой модуль, а так же использовать </w:t>
+      </w:r>
+      <w:r>
+        <w:rPr>
+          <w:rFonts w:ascii="Times New Roman" w:hAnsi="Times New Roman" w:cs="Times New Roman"/>
+          <w:sz w:val="28"/>
+          <w:szCs w:val="28"/>
+        </w:rPr>
+        <w:lastRenderedPageBreak/>
+        <w:t xml:space="preserve">уже имеющийся в свободном доступе. Особенностью </w:t>
+      </w:r>
+      <w:r>
+        <w:rPr>
+          <w:rFonts w:ascii="Times New Roman" w:hAnsi="Times New Roman" w:cs="Times New Roman"/>
+          <w:sz w:val="28"/>
+          <w:szCs w:val="28"/>
+          <w:lang w:val="en-US"/>
+        </w:rPr>
+        <w:t>Lazarus</w:t>
+      </w:r>
+      <w:r>
+        <w:rPr>
+          <w:rFonts w:ascii="Times New Roman" w:hAnsi="Times New Roman" w:cs="Times New Roman"/>
+          <w:sz w:val="28"/>
+          <w:szCs w:val="28"/>
+        </w:rPr>
+        <w:t xml:space="preserve"> </w:t>
+      </w:r>
+      <w:r>
+        <w:rPr>
+          <w:rFonts w:ascii="Times New Roman" w:hAnsi="Times New Roman" w:cs="Times New Roman"/>
+          <w:sz w:val="28"/>
+          <w:szCs w:val="28"/>
+        </w:rPr>
+        <w:t xml:space="preserve">является совместимость продукта со многими </w:t>
+      </w:r>
+      <w:r>
+        <w:rPr>
+          <w:rFonts w:ascii="Times New Roman" w:hAnsi="Times New Roman" w:cs="Times New Roman"/>
+          <w:sz w:val="28"/>
+          <w:szCs w:val="28"/>
+        </w:rPr>
+        <w:t xml:space="preserve">платформами, например, создавая приложение под </w:t>
+      </w:r>
+      <w:r>
+        <w:rPr>
+          <w:rFonts w:ascii="Times New Roman" w:hAnsi="Times New Roman" w:cs="Times New Roman"/>
+          <w:sz w:val="28"/>
+          <w:szCs w:val="28"/>
+          <w:lang w:val="en-US"/>
+        </w:rPr>
+        <w:t>Windows</w:t>
+      </w:r>
+      <w:r>
+        <w:rPr>
+          <w:rFonts w:ascii="Times New Roman" w:hAnsi="Times New Roman" w:cs="Times New Roman"/>
+          <w:sz w:val="28"/>
+          <w:szCs w:val="28"/>
+        </w:rPr>
+        <w:t>,</w:t>
+      </w:r>
+      <w:r>
+        <w:rPr>
+          <w:rFonts w:ascii="Times New Roman" w:hAnsi="Times New Roman" w:cs="Times New Roman"/>
+          <w:sz w:val="28"/>
+          <w:szCs w:val="28"/>
+        </w:rPr>
+        <w:t xml:space="preserve"> может</w:t>
+      </w:r>
+      <w:r>
+        <w:rPr>
+          <w:rFonts w:ascii="Times New Roman" w:hAnsi="Times New Roman" w:cs="Times New Roman"/>
+          <w:sz w:val="28"/>
+          <w:szCs w:val="28"/>
+        </w:rPr>
+        <w:t xml:space="preserve"> возник</w:t>
+      </w:r>
+      <w:r>
+        <w:rPr>
+          <w:rFonts w:ascii="Times New Roman" w:hAnsi="Times New Roman" w:cs="Times New Roman"/>
+          <w:sz w:val="28"/>
+          <w:szCs w:val="28"/>
+        </w:rPr>
+        <w:t>ну</w:t>
+      </w:r>
+      <w:r>
+        <w:rPr>
+          <w:rFonts w:ascii="Times New Roman" w:hAnsi="Times New Roman" w:cs="Times New Roman"/>
+          <w:sz w:val="28"/>
+          <w:szCs w:val="28"/>
+        </w:rPr>
+        <w:t>т</w:t>
+      </w:r>
+      <w:r>
+        <w:rPr>
+          <w:rFonts w:ascii="Times New Roman" w:hAnsi="Times New Roman" w:cs="Times New Roman"/>
+          <w:sz w:val="28"/>
+          <w:szCs w:val="28"/>
+        </w:rPr>
+        <w:t>ь</w:t>
+      </w:r>
+      <w:r>
+        <w:rPr>
+          <w:rFonts w:ascii="Times New Roman" w:hAnsi="Times New Roman" w:cs="Times New Roman"/>
+          <w:sz w:val="28"/>
+          <w:szCs w:val="28"/>
+        </w:rPr>
+        <w:t xml:space="preserve"> необходимость перенести приложение на Linux, но никаких трудностей не возникнет, ведь встроенное расширение упрощает данный процесс, не прибегая к написанию дополнительных строк кода. </w:t>
+      </w:r>
+    </w:p>
+    <w:p>
+      <w:pPr>
+        <w:pStyle w:val="a6"/>
+        <w:spacing w:line="360" w:lineRule="auto"/>
+        <w:ind w:firstLine="696"/>
+        <w:jc w:val="both"/>
+        <w:rPr>
+          <w:rFonts w:ascii="Times New Roman" w:hAnsi="Times New Roman" w:cs="Times New Roman"/>
+          <w:sz w:val="28"/>
+          <w:szCs w:val="28"/>
+        </w:rPr>
+      </w:pPr>
+      <w:r>
+        <w:rPr>
+          <w:rFonts w:ascii="Times New Roman" w:hAnsi="Times New Roman" w:cs="Times New Roman"/>
+          <w:sz w:val="28"/>
+          <w:szCs w:val="28"/>
+        </w:rPr>
+        <w:t xml:space="preserve">Наличие большого количества </w:t>
+      </w:r>
+      <w:r>
+        <w:rPr>
+          <w:rFonts w:ascii="Times New Roman" w:hAnsi="Times New Roman" w:cs="Times New Roman"/>
+          <w:sz w:val="28"/>
+          <w:szCs w:val="28"/>
+        </w:rPr>
+        <w:t xml:space="preserve">компонентов позволяют создавать приложения, предназначенные для </w:t>
+      </w:r>
+      <w:r>
+        <w:rPr>
+          <w:rFonts w:ascii="Times New Roman" w:hAnsi="Times New Roman" w:cs="Times New Roman"/>
+          <w:sz w:val="28"/>
+          <w:szCs w:val="28"/>
+        </w:rPr>
+        <w:t>самых разнообразных областей. В целях дипломного проекта использовались следующие компоненты:</w:t>
+      </w:r>
+    </w:p>
+    <w:p>
+      <w:pPr>
+        <w:pStyle w:val="a6"/>
+        <w:numPr>
+          <w:ilvl w:val="0"/>
+          <w:numId w:val="17"/>
+        </w:numPr>
+        <w:spacing w:line="360" w:lineRule="auto"/>
+        <w:jc w:val="both"/>
+        <w:rPr>
+          <w:rFonts w:ascii="Times New Roman" w:hAnsi="Times New Roman" w:cs="Times New Roman"/>
+          <w:sz w:val="28"/>
+          <w:szCs w:val="28"/>
+        </w:rPr>
+      </w:pPr>
+      <w:r>
+        <w:rPr>
+          <w:rFonts w:ascii="Times New Roman" w:hAnsi="Times New Roman" w:cs="Times New Roman"/>
+          <w:sz w:val="28"/>
+          <w:szCs w:val="28"/>
+          <w:lang w:val="en-US"/>
+        </w:rPr>
+        <w:t>Tpanel</w:t>
+      </w:r>
+      <w:r>
+        <w:rPr>
+          <w:rFonts w:ascii="Times New Roman" w:hAnsi="Times New Roman" w:cs="Times New Roman"/>
+          <w:sz w:val="28"/>
+          <w:szCs w:val="28"/>
+        </w:rPr>
+        <w:t xml:space="preserve"> – </w:t>
+      </w:r>
+      <w:r>
+        <w:rPr>
+          <w:rFonts w:ascii="Times New Roman" w:hAnsi="Times New Roman" w:cs="Times New Roman"/>
+          <w:sz w:val="28"/>
+          <w:szCs w:val="28"/>
+        </w:rPr>
+        <w:t xml:space="preserve">это </w:t>
+      </w:r>
+      <w:r>
+        <w:rPr>
+          <w:rFonts w:ascii="Times New Roman" w:hAnsi="Times New Roman" w:cs="Times New Roman"/>
+          <w:sz w:val="28"/>
+          <w:szCs w:val="28"/>
+        </w:rPr>
+        <w:t>основной класс, предназначенный для хранения других компонентов в себе;</w:t>
+      </w:r>
+    </w:p>
+    <w:p>
+      <w:pPr>
+        <w:pStyle w:val="a6"/>
+        <w:numPr>
+          <w:ilvl w:val="0"/>
+          <w:numId w:val="17"/>
+        </w:numPr>
+        <w:spacing w:line="360" w:lineRule="auto"/>
+        <w:jc w:val="both"/>
+        <w:rPr>
+          <w:rFonts w:ascii="Times New Roman" w:hAnsi="Times New Roman" w:cs="Times New Roman"/>
+          <w:sz w:val="28"/>
+          <w:szCs w:val="28"/>
+        </w:rPr>
+      </w:pPr>
+      <w:r>
+        <w:rPr>
+          <w:rFonts w:ascii="Times New Roman" w:hAnsi="Times New Roman" w:cs="Times New Roman"/>
+          <w:sz w:val="28"/>
+          <w:szCs w:val="28"/>
+          <w:lang w:val="en-US"/>
+        </w:rPr>
+        <w:t>Timage</w:t>
+      </w:r>
+      <w:r>
+        <w:rPr>
+          <w:rFonts w:ascii="Times New Roman" w:hAnsi="Times New Roman" w:cs="Times New Roman"/>
+          <w:sz w:val="28"/>
+          <w:szCs w:val="28"/>
+        </w:rPr>
+        <w:t xml:space="preserve"> – </w:t>
+      </w:r>
+      <w:r>
+        <w:rPr>
+          <w:rFonts w:ascii="Times New Roman" w:hAnsi="Times New Roman" w:cs="Times New Roman"/>
+          <w:sz w:val="28"/>
+          <w:szCs w:val="28"/>
+        </w:rPr>
+        <w:t>компонент, предназначенный для вывода графического изображения на форму;</w:t>
+      </w:r>
+    </w:p>
+    <w:p>
+      <w:pPr>
+        <w:pStyle w:val="a6"/>
+        <w:numPr>
+          <w:ilvl w:val="0"/>
+          <w:numId w:val="17"/>
+        </w:numPr>
+        <w:spacing w:line="360" w:lineRule="auto"/>
+        <w:jc w:val="both"/>
+        <w:rPr>
+          <w:rFonts w:ascii="Times New Roman" w:hAnsi="Times New Roman" w:cs="Times New Roman"/>
+          <w:sz w:val="28"/>
+          <w:szCs w:val="28"/>
+        </w:rPr>
+      </w:pPr>
+      <w:r>
+        <w:rPr>
+          <w:rFonts w:ascii="Times New Roman" w:hAnsi="Times New Roman" w:cs="Times New Roman"/>
+          <w:sz w:val="28"/>
+          <w:szCs w:val="28"/>
+          <w:lang w:val="en-US"/>
+        </w:rPr>
+        <w:t>TGroupbox</w:t>
+      </w:r>
+      <w:r>
+        <w:rPr>
+          <w:rFonts w:ascii="Times New Roman" w:hAnsi="Times New Roman" w:cs="Times New Roman"/>
+          <w:sz w:val="28"/>
+          <w:szCs w:val="28"/>
+        </w:rPr>
+        <w:t xml:space="preserve"> </w:t>
+      </w:r>
+      <w:r>
+        <w:rPr>
+          <w:rFonts w:ascii="Times New Roman" w:hAnsi="Times New Roman" w:cs="Times New Roman"/>
+          <w:sz w:val="28"/>
+          <w:szCs w:val="28"/>
+        </w:rPr>
+        <w:t>–</w:t>
+      </w:r>
+      <w:r>
+        <w:rPr>
+          <w:rFonts w:ascii="Times New Roman" w:hAnsi="Times New Roman" w:cs="Times New Roman"/>
+          <w:sz w:val="28"/>
+          <w:szCs w:val="28"/>
+        </w:rPr>
+        <w:t xml:space="preserve"> </w:t>
+      </w:r>
+      <w:r>
+        <w:rPr>
+          <w:rFonts w:ascii="Times New Roman" w:hAnsi="Times New Roman" w:cs="Times New Roman"/>
+          <w:sz w:val="28"/>
+          <w:szCs w:val="28"/>
+        </w:rPr>
+        <w:t xml:space="preserve">предназначен для </w:t>
+      </w:r>
+      <w:r>
+        <w:rPr>
+          <w:rFonts w:ascii="Times New Roman" w:hAnsi="Times New Roman" w:cs="Times New Roman"/>
+          <w:sz w:val="28"/>
+          <w:szCs w:val="28"/>
+        </w:rPr>
+        <w:t>группировки схожих компонентов;</w:t>
       </w:r>
       <w:bookmarkStart w:id="0" w:name="_GoBack"/>
       <w:bookmarkEnd w:id="0"/>
-      <w:r>
-        <w:rPr>
-          <w:rFonts w:ascii="Times New Roman" w:hAnsi="Times New Roman" w:cs="Times New Roman"/>
-          <w:sz w:val="28"/>
-          <w:szCs w:val="28"/>
-        </w:rPr>
-        <w:t>.</w:t>
-      </w:r>
     </w:p>
     <w:p>
       <w:pPr>
         <w:pStyle w:val="a6"/>
-        <w:ind w:left="1416"/>
-        <w:jc w:val="both"/>
-        <w:rPr>
-          <w:rFonts w:ascii="Times New Roman" w:hAnsi="Times New Roman" w:cs="Times New Roman"/>
-          <w:sz w:val="28"/>
-          <w:szCs w:val="28"/>
-        </w:rPr>
-      </w:pPr>
-    </w:p>
-    <w:p>
-      <w:pPr>
-        <w:ind w:left="708" w:firstLine="708"/>
+        <w:spacing w:line="360" w:lineRule="auto"/>
+        <w:ind w:firstLine="696"/>
         <w:jc w:val="both"/>
         <w:rPr>
           <w:rFonts w:ascii="Times New Roman" w:hAnsi="Times New Roman" w:cs="Times New Roman"/>
@@ -5814,7 +6236,7 @@
   <w:abstractNum w:abstractNumId="10" w15:restartNumberingAfterBreak="0">
     <w:nsid w:val="50120A6A"/>
     <w:multiLevelType w:val="hybridMultilevel"/>
-    <w:tmpl w:val="B9628254"/>
+    <w:tmpl w:val="1C4AB3F6"/>
     <w:lvl w:ilvl="0" w:tplc="0419000F">
       <w:start w:val="1"/>
       <w:numFmt w:val="decimal"/>
@@ -5898,6 +6320,95 @@
     </w:lvl>
   </w:abstractNum>
   <w:abstractNum w:abstractNumId="11" w15:restartNumberingAfterBreak="0">
+    <w:nsid w:val="54C146D7"/>
+    <w:multiLevelType w:val="hybridMultilevel"/>
+    <w:tmpl w:val="AAEEFD2A"/>
+    <w:lvl w:ilvl="0" w:tplc="CA940CB4">
+      <w:start w:val="1"/>
+      <w:numFmt w:val="decimal"/>
+      <w:lvlText w:val="%1."/>
+      <w:lvlJc w:val="left"/>
+      <w:pPr>
+        <w:ind w:left="2136" w:hanging="360"/>
+      </w:pPr>
+      <w:rPr>
+        <w:rFonts w:hint="default"/>
+      </w:rPr>
+    </w:lvl>
+    <w:lvl w:ilvl="1" w:tplc="04190019" w:tentative="1">
+      <w:start w:val="1"/>
+      <w:numFmt w:val="lowerLetter"/>
+      <w:lvlText w:val="%2."/>
+      <w:lvlJc w:val="left"/>
+      <w:pPr>
+        <w:ind w:left="2856" w:hanging="360"/>
+      </w:pPr>
+    </w:lvl>
+    <w:lvl w:ilvl="2" w:tplc="0419001B" w:tentative="1">
+      <w:start w:val="1"/>
+      <w:numFmt w:val="lowerRoman"/>
+      <w:lvlText w:val="%3."/>
+      <w:lvlJc w:val="right"/>
+      <w:pPr>
+        <w:ind w:left="3576" w:hanging="180"/>
+      </w:pPr>
+    </w:lvl>
+    <w:lvl w:ilvl="3" w:tplc="0419000F" w:tentative="1">
+      <w:start w:val="1"/>
+      <w:numFmt w:val="decimal"/>
+      <w:lvlText w:val="%4."/>
+      <w:lvlJc w:val="left"/>
+      <w:pPr>
+        <w:ind w:left="4296" w:hanging="360"/>
+      </w:pPr>
+    </w:lvl>
+    <w:lvl w:ilvl="4" w:tplc="04190019" w:tentative="1">
+      <w:start w:val="1"/>
+      <w:numFmt w:val="lowerLetter"/>
+      <w:lvlText w:val="%5."/>
+      <w:lvlJc w:val="left"/>
+      <w:pPr>
+        <w:ind w:left="5016" w:hanging="360"/>
+      </w:pPr>
+    </w:lvl>
+    <w:lvl w:ilvl="5" w:tplc="0419001B" w:tentative="1">
+      <w:start w:val="1"/>
+      <w:numFmt w:val="lowerRoman"/>
+      <w:lvlText w:val="%6."/>
+      <w:lvlJc w:val="right"/>
+      <w:pPr>
+        <w:ind w:left="5736" w:hanging="180"/>
+      </w:pPr>
+    </w:lvl>
+    <w:lvl w:ilvl="6" w:tplc="0419000F" w:tentative="1">
+      <w:start w:val="1"/>
+      <w:numFmt w:val="decimal"/>
+      <w:lvlText w:val="%7."/>
+      <w:lvlJc w:val="left"/>
+      <w:pPr>
+        <w:ind w:left="6456" w:hanging="360"/>
+      </w:pPr>
+    </w:lvl>
+    <w:lvl w:ilvl="7" w:tplc="04190019" w:tentative="1">
+      <w:start w:val="1"/>
+      <w:numFmt w:val="lowerLetter"/>
+      <w:lvlText w:val="%8."/>
+      <w:lvlJc w:val="left"/>
+      <w:pPr>
+        <w:ind w:left="7176" w:hanging="360"/>
+      </w:pPr>
+    </w:lvl>
+    <w:lvl w:ilvl="8" w:tplc="0419001B" w:tentative="1">
+      <w:start w:val="1"/>
+      <w:numFmt w:val="lowerRoman"/>
+      <w:lvlText w:val="%9."/>
+      <w:lvlJc w:val="right"/>
+      <w:pPr>
+        <w:ind w:left="7896" w:hanging="180"/>
+      </w:pPr>
+    </w:lvl>
+  </w:abstractNum>
+  <w:abstractNum w:abstractNumId="12" w15:restartNumberingAfterBreak="0">
     <w:nsid w:val="5C0273B9"/>
     <w:multiLevelType w:val="hybridMultilevel"/>
     <w:tmpl w:val="E826958C"/>
@@ -5986,7 +6497,7 @@
       </w:pPr>
     </w:lvl>
   </w:abstractNum>
-  <w:abstractNum w:abstractNumId="12" w15:restartNumberingAfterBreak="0">
+  <w:abstractNum w:abstractNumId="13" w15:restartNumberingAfterBreak="0">
     <w:nsid w:val="60AB44CD"/>
     <w:multiLevelType w:val="hybridMultilevel"/>
     <w:tmpl w:val="26328E70"/>
@@ -6072,7 +6583,96 @@
       </w:pPr>
     </w:lvl>
   </w:abstractNum>
-  <w:abstractNum w:abstractNumId="13" w15:restartNumberingAfterBreak="0">
+  <w:abstractNum w:abstractNumId="14" w15:restartNumberingAfterBreak="0">
+    <w:nsid w:val="66422F45"/>
+    <w:multiLevelType w:val="hybridMultilevel"/>
+    <w:tmpl w:val="421C9B46"/>
+    <w:lvl w:ilvl="0" w:tplc="F4505932">
+      <w:start w:val="1"/>
+      <w:numFmt w:val="decimal"/>
+      <w:lvlText w:val="%1)"/>
+      <w:lvlJc w:val="left"/>
+      <w:pPr>
+        <w:ind w:left="1776" w:hanging="360"/>
+      </w:pPr>
+      <w:rPr>
+        <w:rFonts w:hint="default"/>
+      </w:rPr>
+    </w:lvl>
+    <w:lvl w:ilvl="1" w:tplc="04190019" w:tentative="1">
+      <w:start w:val="1"/>
+      <w:numFmt w:val="lowerLetter"/>
+      <w:lvlText w:val="%2."/>
+      <w:lvlJc w:val="left"/>
+      <w:pPr>
+        <w:ind w:left="2496" w:hanging="360"/>
+      </w:pPr>
+    </w:lvl>
+    <w:lvl w:ilvl="2" w:tplc="0419001B" w:tentative="1">
+      <w:start w:val="1"/>
+      <w:numFmt w:val="lowerRoman"/>
+      <w:lvlText w:val="%3."/>
+      <w:lvlJc w:val="right"/>
+      <w:pPr>
+        <w:ind w:left="3216" w:hanging="180"/>
+      </w:pPr>
+    </w:lvl>
+    <w:lvl w:ilvl="3" w:tplc="0419000F" w:tentative="1">
+      <w:start w:val="1"/>
+      <w:numFmt w:val="decimal"/>
+      <w:lvlText w:val="%4."/>
+      <w:lvlJc w:val="left"/>
+      <w:pPr>
+        <w:ind w:left="3936" w:hanging="360"/>
+      </w:pPr>
+    </w:lvl>
+    <w:lvl w:ilvl="4" w:tplc="04190019" w:tentative="1">
+      <w:start w:val="1"/>
+      <w:numFmt w:val="lowerLetter"/>
+      <w:lvlText w:val="%5."/>
+      <w:lvlJc w:val="left"/>
+      <w:pPr>
+        <w:ind w:left="4656" w:hanging="360"/>
+      </w:pPr>
+    </w:lvl>
+    <w:lvl w:ilvl="5" w:tplc="0419001B" w:tentative="1">
+      <w:start w:val="1"/>
+      <w:numFmt w:val="lowerRoman"/>
+      <w:lvlText w:val="%6."/>
+      <w:lvlJc w:val="right"/>
+      <w:pPr>
+        <w:ind w:left="5376" w:hanging="180"/>
+      </w:pPr>
+    </w:lvl>
+    <w:lvl w:ilvl="6" w:tplc="0419000F" w:tentative="1">
+      <w:start w:val="1"/>
+      <w:numFmt w:val="decimal"/>
+      <w:lvlText w:val="%7."/>
+      <w:lvlJc w:val="left"/>
+      <w:pPr>
+        <w:ind w:left="6096" w:hanging="360"/>
+      </w:pPr>
+    </w:lvl>
+    <w:lvl w:ilvl="7" w:tplc="04190019" w:tentative="1">
+      <w:start w:val="1"/>
+      <w:numFmt w:val="lowerLetter"/>
+      <w:lvlText w:val="%8."/>
+      <w:lvlJc w:val="left"/>
+      <w:pPr>
+        <w:ind w:left="6816" w:hanging="360"/>
+      </w:pPr>
+    </w:lvl>
+    <w:lvl w:ilvl="8" w:tplc="0419001B" w:tentative="1">
+      <w:start w:val="1"/>
+      <w:numFmt w:val="lowerRoman"/>
+      <w:lvlText w:val="%9."/>
+      <w:lvlJc w:val="right"/>
+      <w:pPr>
+        <w:ind w:left="7536" w:hanging="180"/>
+      </w:pPr>
+    </w:lvl>
+  </w:abstractNum>
+  <w:abstractNum w:abstractNumId="15" w15:restartNumberingAfterBreak="0">
     <w:nsid w:val="687F137B"/>
     <w:multiLevelType w:val="hybridMultilevel"/>
     <w:tmpl w:val="F698B14E"/>
@@ -6158,7 +6758,7 @@
       </w:pPr>
     </w:lvl>
   </w:abstractNum>
-  <w:abstractNum w:abstractNumId="14" w15:restartNumberingAfterBreak="0">
+  <w:abstractNum w:abstractNumId="16" w15:restartNumberingAfterBreak="0">
     <w:nsid w:val="783444F3"/>
     <w:multiLevelType w:val="hybridMultilevel"/>
     <w:tmpl w:val="F55A2380"/>
@@ -6251,7 +6851,7 @@
     <w:abstractNumId w:val="3"/>
   </w:num>
   <w:num w:numId="3">
-    <w:abstractNumId w:val="14"/>
+    <w:abstractNumId w:val="16"/>
   </w:num>
   <w:num w:numId="4">
     <w:abstractNumId w:val="5"/>
@@ -6263,7 +6863,7 @@
     <w:abstractNumId w:val="6"/>
   </w:num>
   <w:num w:numId="7">
-    <w:abstractNumId w:val="13"/>
+    <w:abstractNumId w:val="15"/>
   </w:num>
   <w:num w:numId="8">
     <w:abstractNumId w:val="0"/>
@@ -6278,16 +6878,22 @@
     <w:abstractNumId w:val="2"/>
   </w:num>
   <w:num w:numId="12">
-    <w:abstractNumId w:val="12"/>
+    <w:abstractNumId w:val="13"/>
   </w:num>
   <w:num w:numId="13">
-    <w:abstractNumId w:val="11"/>
+    <w:abstractNumId w:val="12"/>
   </w:num>
   <w:num w:numId="14">
     <w:abstractNumId w:val="4"/>
   </w:num>
   <w:num w:numId="15">
     <w:abstractNumId w:val="10"/>
+  </w:num>
+  <w:num w:numId="16">
+    <w:abstractNumId w:val="14"/>
+  </w:num>
+  <w:num w:numId="17">
+    <w:abstractNumId w:val="11"/>
   </w:num>
 </w:numbering>
 </file>

</xml_diff>